<commit_message>
Went through first pass
</commit_message>
<xml_diff>
--- a/MethodologyChapter.docx
+++ b/MethodologyChapter.docx
@@ -88,6 +88,7 @@
           <w:szCs w:val="24"/>
         </w:rPr>
       </w:pPr>
+      <w:commentRangeStart w:id="0"/>
       <w:r>
         <w:rPr>
           <w:rFonts w:ascii="Times New Roman" w:hAnsi="Times New Roman" w:cs="Times New Roman"/>
@@ -128,6 +129,13 @@
         </w:rPr>
         <w:t xml:space="preserve"> not done properly then everything learned from the machine learning algorithm would be without any statistical value.</w:t>
       </w:r>
+      <w:commentRangeEnd w:id="0"/>
+      <w:r>
+        <w:rPr>
+          <w:rStyle w:val="CommentReference"/>
+        </w:rPr>
+        <w:commentReference w:id="0"/>
+      </w:r>
       <w:r>
         <w:rPr>
           <w:rFonts w:ascii="Times New Roman" w:hAnsi="Times New Roman" w:cs="Times New Roman"/>
@@ -136,21 +144,110 @@
         </w:rPr>
         <w:t xml:space="preserve"> </w:t>
       </w:r>
-      <w:r>
-        <w:rPr>
-          <w:rFonts w:ascii="Times New Roman" w:hAnsi="Times New Roman" w:cs="Times New Roman"/>
-          <w:sz w:val="24"/>
-          <w:szCs w:val="24"/>
-        </w:rPr>
-        <w:t>Because of this, we have decided that a number of decisions need to be made. First, the scripts from which all of the comments are to be pulled need to come from a variety of projects that have a higher likely hood of being worked on by programmers with some experience. To this end we have pulled 20 of the topmost trafficked C, C++, C# and Java projects from GitHub. Second, to determine which lines actually contain comments and which do not can be a complex project with the number of different comment formatting options as well as wanting to keep block comments intact for research purposes, to fix this problem we are using srcML, a language parsing tool that converts scripts to XML and is also capable of taking commands so that one can quickly do something such as creating an XML archive of all the comments contained within multiple projects.</w:t>
-      </w:r>
-      <w:r>
-        <w:rPr>
-          <w:rFonts w:ascii="Times New Roman" w:hAnsi="Times New Roman" w:cs="Times New Roman"/>
-          <w:sz w:val="24"/>
-          <w:szCs w:val="24"/>
-        </w:rPr>
-        <w:t xml:space="preserve"> Now of course potentially the most important piece is the manual verification of </w:t>
+      <w:commentRangeStart w:id="1"/>
+      <w:r>
+        <w:rPr>
+          <w:rFonts w:ascii="Times New Roman" w:hAnsi="Times New Roman" w:cs="Times New Roman"/>
+          <w:sz w:val="24"/>
+          <w:szCs w:val="24"/>
+        </w:rPr>
+        <w:t xml:space="preserve">Because of this, we have decided that a number of decisions need to be made. First, the scripts from which all of the comments are to be pulled need to come from a variety of projects that have a higher likely hood of being worked on by programmers with some experience. </w:t>
+      </w:r>
+      <w:commentRangeEnd w:id="1"/>
+      <w:r>
+        <w:rPr>
+          <w:rStyle w:val="CommentReference"/>
+        </w:rPr>
+        <w:commentReference w:id="1"/>
+      </w:r>
+      <w:r>
+        <w:rPr>
+          <w:rFonts w:ascii="Times New Roman" w:hAnsi="Times New Roman" w:cs="Times New Roman"/>
+          <w:sz w:val="24"/>
+          <w:szCs w:val="24"/>
+        </w:rPr>
+        <w:t xml:space="preserve">To this end we have pulled 20 of the topmost trafficked C, C++, C# and Java projects from GitHub. </w:t>
+      </w:r>
+      <w:commentRangeStart w:id="2"/>
+      <w:r>
+        <w:rPr>
+          <w:rFonts w:ascii="Times New Roman" w:hAnsi="Times New Roman" w:cs="Times New Roman"/>
+          <w:sz w:val="24"/>
+          <w:szCs w:val="24"/>
+        </w:rPr>
+        <w:t xml:space="preserve">Second, to determine which lines actually contain comments and which do not can be a complex project with the number of different comment formatting options as well as wanting to keep block comments intact for research purposes, to fix this problem we are </w:t>
+      </w:r>
+      <w:commentRangeEnd w:id="2"/>
+      <w:r>
+        <w:rPr>
+          <w:rStyle w:val="CommentReference"/>
+        </w:rPr>
+        <w:commentReference w:id="2"/>
+      </w:r>
+      <w:r>
+        <w:rPr>
+          <w:rFonts w:ascii="Times New Roman" w:hAnsi="Times New Roman" w:cs="Times New Roman"/>
+          <w:sz w:val="24"/>
+          <w:szCs w:val="24"/>
+        </w:rPr>
+        <w:t xml:space="preserve">using srcML, a language parsing tool that converts </w:t>
+      </w:r>
+      <w:commentRangeStart w:id="3"/>
+      <w:r>
+        <w:rPr>
+          <w:rFonts w:ascii="Times New Roman" w:hAnsi="Times New Roman" w:cs="Times New Roman"/>
+          <w:sz w:val="24"/>
+          <w:szCs w:val="24"/>
+        </w:rPr>
+        <w:t xml:space="preserve">scripts </w:t>
+      </w:r>
+      <w:commentRangeEnd w:id="3"/>
+      <w:r>
+        <w:rPr>
+          <w:rStyle w:val="CommentReference"/>
+        </w:rPr>
+        <w:commentReference w:id="3"/>
+      </w:r>
+      <w:r>
+        <w:rPr>
+          <w:rFonts w:ascii="Times New Roman" w:hAnsi="Times New Roman" w:cs="Times New Roman"/>
+          <w:sz w:val="24"/>
+          <w:szCs w:val="24"/>
+        </w:rPr>
+        <w:t xml:space="preserve">to XML and is also </w:t>
+      </w:r>
+      <w:commentRangeStart w:id="4"/>
+      <w:r>
+        <w:rPr>
+          <w:rFonts w:ascii="Times New Roman" w:hAnsi="Times New Roman" w:cs="Times New Roman"/>
+          <w:sz w:val="24"/>
+          <w:szCs w:val="24"/>
+        </w:rPr>
+        <w:t>capable of taking commands so that one can quickly do something such as creating an XML archive of all the comments contained within multiple projects.</w:t>
+      </w:r>
+      <w:r>
+        <w:rPr>
+          <w:rFonts w:ascii="Times New Roman" w:hAnsi="Times New Roman" w:cs="Times New Roman"/>
+          <w:sz w:val="24"/>
+          <w:szCs w:val="24"/>
+        </w:rPr>
+        <w:t xml:space="preserve"> </w:t>
+      </w:r>
+      <w:commentRangeEnd w:id="4"/>
+      <w:r>
+        <w:rPr>
+          <w:rStyle w:val="CommentReference"/>
+        </w:rPr>
+        <w:commentReference w:id="4"/>
+      </w:r>
+      <w:commentRangeStart w:id="5"/>
+      <w:r>
+        <w:rPr>
+          <w:rFonts w:ascii="Times New Roman" w:hAnsi="Times New Roman" w:cs="Times New Roman"/>
+          <w:sz w:val="24"/>
+          <w:szCs w:val="24"/>
+        </w:rPr>
+        <w:t xml:space="preserve">Now of course potentially the most important piece is the manual verification of </w:t>
       </w:r>
       <w:r>
         <w:rPr>
@@ -177,6 +274,13 @@
         </w:rPr>
         <w:t>that are being fed into the decision tree algorithm, for this process we have broken down a csv into 7 distinct fields for use in our research.</w:t>
       </w:r>
+      <w:commentRangeEnd w:id="5"/>
+      <w:r>
+        <w:rPr>
+          <w:rStyle w:val="CommentReference"/>
+        </w:rPr>
+        <w:commentReference w:id="5"/>
+      </w:r>
     </w:p>
     <w:p>
       <w:pPr>
@@ -194,7 +298,55 @@
           <w:sz w:val="24"/>
           <w:szCs w:val="24"/>
         </w:rPr>
-        <w:t>The first of these fields is the comment itself, if the comment is a block comment each like of the csv only contains one line of the comment, but the method we use to denote this is explained shortly. Following the comment field is the file name the comment came from in order to quickly reference both the original file and the original project if need be. The block comment column, which proceeds the file name column, contains either a n to represent a single like comment or two line numbers in parenthesis to represent the outrebounds of the block comment within the csv. For the sake of our research all forms of block comments including dox</w:t>
+        <w:t xml:space="preserve">The first of these fields is the comment itself, if the comment is a block comment each like of the csv only contains one line of the comment, but the method we use to denote this is explained shortly. Following the comment field is the file name the comment came from in order to quickly reference both the </w:t>
+      </w:r>
+      <w:commentRangeStart w:id="6"/>
+      <w:r>
+        <w:rPr>
+          <w:rFonts w:ascii="Times New Roman" w:hAnsi="Times New Roman" w:cs="Times New Roman"/>
+          <w:sz w:val="24"/>
+          <w:szCs w:val="24"/>
+        </w:rPr>
+        <w:t xml:space="preserve">original file and the original project </w:t>
+      </w:r>
+      <w:commentRangeEnd w:id="6"/>
+      <w:r>
+        <w:rPr>
+          <w:rStyle w:val="CommentReference"/>
+        </w:rPr>
+        <w:commentReference w:id="6"/>
+      </w:r>
+      <w:r>
+        <w:rPr>
+          <w:rFonts w:ascii="Times New Roman" w:hAnsi="Times New Roman" w:cs="Times New Roman"/>
+          <w:sz w:val="24"/>
+          <w:szCs w:val="24"/>
+        </w:rPr>
+        <w:t xml:space="preserve">if need be. The block comment column, which proceeds the file name column, contains </w:t>
+      </w:r>
+      <w:commentRangeStart w:id="7"/>
+      <w:r>
+        <w:rPr>
+          <w:rFonts w:ascii="Times New Roman" w:hAnsi="Times New Roman" w:cs="Times New Roman"/>
+          <w:sz w:val="24"/>
+          <w:szCs w:val="24"/>
+        </w:rPr>
+        <w:t xml:space="preserve">either a n to </w:t>
+      </w:r>
+      <w:commentRangeEnd w:id="7"/>
+      <w:r>
+        <w:rPr>
+          <w:rStyle w:val="CommentReference"/>
+        </w:rPr>
+        <w:commentReference w:id="7"/>
+      </w:r>
+      <w:r>
+        <w:rPr>
+          <w:rFonts w:ascii="Times New Roman" w:hAnsi="Times New Roman" w:cs="Times New Roman"/>
+          <w:sz w:val="24"/>
+          <w:szCs w:val="24"/>
+        </w:rPr>
+        <w:t>represent a single like comment or two line numbers in parenthesis to represent the outrebounds of the block comment within the csv. For the sake of our research all forms of block comments including dox</w:t>
       </w:r>
       <w:r>
         <w:rPr>
@@ -218,7 +370,40 @@
           <w:sz w:val="24"/>
           <w:szCs w:val="24"/>
         </w:rPr>
-        <w:t>in this csv are two columns related to one another, the language column which displays the original language of the script as well as the contains standard terms column which contains any terms which are considered standard to the language, while this is not currently being utilized in the project, the concept of a bag of words approach is being considered so this data is being preserved for the sake of completeness. The last two columns in the csv are “</w:t>
+        <w:t xml:space="preserve">in this csv are two columns related to one another, the language column which displays the original language of the script as well as the contains standard terms column which contains any </w:t>
+      </w:r>
+      <w:commentRangeStart w:id="8"/>
+      <w:r>
+        <w:rPr>
+          <w:rFonts w:ascii="Times New Roman" w:hAnsi="Times New Roman" w:cs="Times New Roman"/>
+          <w:sz w:val="24"/>
+          <w:szCs w:val="24"/>
+        </w:rPr>
+        <w:t>terms which are considered standard to the language</w:t>
+      </w:r>
+      <w:commentRangeEnd w:id="8"/>
+      <w:r>
+        <w:rPr>
+          <w:rStyle w:val="CommentReference"/>
+        </w:rPr>
+        <w:commentReference w:id="8"/>
+      </w:r>
+      <w:r>
+        <w:rPr>
+          <w:rFonts w:ascii="Times New Roman" w:hAnsi="Times New Roman" w:cs="Times New Roman"/>
+          <w:sz w:val="24"/>
+          <w:szCs w:val="24"/>
+        </w:rPr>
+        <w:t xml:space="preserve">, while this is not currently being utilized in the project, the concept of a bag of words approach is being considered so this data is being preserved for the sake of completeness. </w:t>
+      </w:r>
+      <w:commentRangeStart w:id="9"/>
+      <w:r>
+        <w:rPr>
+          <w:rFonts w:ascii="Times New Roman" w:hAnsi="Times New Roman" w:cs="Times New Roman"/>
+          <w:sz w:val="24"/>
+          <w:szCs w:val="24"/>
+        </w:rPr>
+        <w:t>The last two columns in the csv are “</w:t>
       </w:r>
       <w:r>
         <w:rPr>
@@ -250,7 +435,22 @@
           <w:sz w:val="24"/>
           <w:szCs w:val="24"/>
         </w:rPr>
-        <w:t xml:space="preserve">”. The difference between these two is extremely important as it has been decided that we don’t want to detect lines that reference things such as function names, as this is not truly commented-out code, more an example of code being made into an English term. Both fields are simply marked with either an n or y to note whether the field is a yes or a no. following the construction of the data </w:t>
+        <w:t xml:space="preserve">”. </w:t>
+      </w:r>
+      <w:commentRangeEnd w:id="9"/>
+      <w:r>
+        <w:rPr>
+          <w:rStyle w:val="CommentReference"/>
+        </w:rPr>
+        <w:commentReference w:id="9"/>
+      </w:r>
+      <w:r>
+        <w:rPr>
+          <w:rFonts w:ascii="Times New Roman" w:hAnsi="Times New Roman" w:cs="Times New Roman"/>
+          <w:sz w:val="24"/>
+          <w:szCs w:val="24"/>
+        </w:rPr>
+        <w:t xml:space="preserve">The difference between these two is extremely important as it has been decided that we don’t want to detect lines that reference things such as function names, as this is not truly commented-out code, more an example of code being made into an English term. Both fields are simply marked with either an n or y to note whether the field is a yes or a no. following the construction of the data </w:t>
       </w:r>
       <w:r>
         <w:rPr>
@@ -278,7 +478,30 @@
           <w:szCs w:val="24"/>
         </w:rPr>
         <w:tab/>
-        <w:t>A number of different methods for using this raw string data was considered before coming to the final decision to use a numeric representation. Numeric representation is needed when utilizing the decision tree algorithm present in Scikit Learn, a well-known Python module built for machine learning. To convert the string representations of the comments into useable data frames a multi-step process is used. First a Python dictionary was constructed containing all of the common ASCII characters used in code and in comments</w:t>
+      </w:r>
+      <w:commentRangeStart w:id="10"/>
+      <w:r>
+        <w:rPr>
+          <w:rFonts w:ascii="Times New Roman" w:hAnsi="Times New Roman" w:cs="Times New Roman"/>
+          <w:sz w:val="24"/>
+          <w:szCs w:val="24"/>
+        </w:rPr>
+        <w:t>A number of different methods for using this raw string data was considered before coming to the final decision to use a numeric representation. Numeri</w:t>
+      </w:r>
+      <w:commentRangeEnd w:id="10"/>
+      <w:r>
+        <w:rPr>
+          <w:rStyle w:val="CommentReference"/>
+        </w:rPr>
+        <w:commentReference w:id="10"/>
+      </w:r>
+      <w:r>
+        <w:rPr>
+          <w:rFonts w:ascii="Times New Roman" w:hAnsi="Times New Roman" w:cs="Times New Roman"/>
+          <w:sz w:val="24"/>
+          <w:szCs w:val="24"/>
+        </w:rPr>
+        <w:t>c representation is needed when utilizing the decision tree algorithm present in Scikit Learn, a well-known Python module built for machine learning. To convert the string representations of the comments into useable data frames a multi-step process is used. First a Python dictionary was constructed containing all of the common ASCII characters used in code and in comments</w:t>
       </w:r>
       <w:r>
         <w:rPr>
@@ -310,7 +533,7 @@
                     <pic:cNvPicPr/>
                   </pic:nvPicPr>
                   <pic:blipFill>
-                    <a:blip r:embed="rId4"/>
+                    <a:blip r:embed="rId7"/>
                     <a:stretch>
                       <a:fillRect/>
                     </a:stretch>
@@ -364,7 +587,20 @@
       </w:pPr>
       <w:r>
         <w:tab/>
-        <w:t>The process for training the decision tree algorithm is actually quite simple when using Scikit learn. To ensure statistical accuracy of the final output we use a stratified K-fold cross validation method using 5 folds to split our data into a training and testing section at a rate 9 training sections to 1 testing section. Which is then fed into Scikit Learns decision tree and stored for later use. An additional reason for using Scikit Learns decision tree algorithm is that while being user friendly it also prints a very easy to visualize model of the decision tree shown in Figure #: Decision Tree.</w:t>
+      </w:r>
+      <w:commentRangeStart w:id="11"/>
+      <w:r>
+        <w:t>The</w:t>
+      </w:r>
+      <w:commentRangeEnd w:id="11"/>
+      <w:r>
+        <w:rPr>
+          <w:rStyle w:val="CommentReference"/>
+        </w:rPr>
+        <w:commentReference w:id="11"/>
+      </w:r>
+      <w:r>
+        <w:t xml:space="preserve"> process for training the decision tree algorithm is actually quite simple when using Scikit learn. To ensure statistical accuracy of the final output we use a stratified K-fold cross validation method using 5 folds to split our data into a training and testing section at a rate 9 training sections to 1 testing section. Which is then fed into Scikit Learns decision tree and stored for later use. An additional reason for using Scikit Learns decision tree algorithm is that while being user friendly it also prints a very easy to visualize model of the decision tree shown in Figure #: Decision Tree.</w:t>
       </w:r>
     </w:p>
     <w:p>
@@ -391,7 +627,7 @@
                     <pic:cNvPicPr/>
                   </pic:nvPicPr>
                   <pic:blipFill>
-                    <a:blip r:embed="rId5"/>
+                    <a:blip r:embed="rId8"/>
                     <a:stretch>
                       <a:fillRect/>
                     </a:stretch>
@@ -417,8 +653,6 @@
       <w:r>
         <w:t>Figure #: Decision Tree</w:t>
       </w:r>
-      <w:bookmarkStart w:id="0" w:name="_GoBack"/>
-      <w:bookmarkEnd w:id="0"/>
     </w:p>
     <w:sectPr>
       <w:pgSz w:w="12240" w:h="15840" w:code="1"/>
@@ -428,6 +662,372 @@
     </w:sectPr>
   </w:body>
 </w:document>
+</file>
+
+<file path=word/comments.xml><?xml version="1.0" encoding="utf-8"?>
+<w:comments xmlns:wpc="http://schemas.microsoft.com/office/word/2010/wordprocessingCanvas" xmlns:cx="http://schemas.microsoft.com/office/drawing/2014/chartex" xmlns:cx1="http://schemas.microsoft.com/office/drawing/2015/9/8/chartex" xmlns:cx2="http://schemas.microsoft.com/office/drawing/2015/10/21/chartex" xmlns:cx3="http://schemas.microsoft.com/office/drawing/2016/5/9/chartex" xmlns:cx4="http://schemas.microsoft.com/office/drawing/2016/5/10/chartex" xmlns:cx5="http://schemas.microsoft.com/office/drawing/2016/5/11/chartex" xmlns:cx6="http://schemas.microsoft.com/office/drawing/2016/5/12/chartex" xmlns:cx7="http://schemas.microsoft.com/office/drawing/2016/5/13/chartex" xmlns:cx8="http://schemas.microsoft.com/office/drawing/2016/5/14/chartex" xmlns:mc="http://schemas.openxmlformats.org/markup-compatibility/2006" xmlns:aink="http://schemas.microsoft.com/office/drawing/2016/ink" xmlns:am3d="http://schemas.microsoft.com/office/drawing/2017/model3d" xmlns:o="urn:schemas-microsoft-com:office:office" xmlns:r="http://schemas.openxmlformats.org/officeDocument/2006/relationships" xmlns:m="http://schemas.openxmlformats.org/officeDocument/2006/math" xmlns:v="urn:schemas-microsoft-com:vml" xmlns:wp14="http://schemas.microsoft.com/office/word/2010/wordprocessingDrawing" xmlns:wp="http://schemas.openxmlformats.org/drawingml/2006/wordprocessingDrawing" xmlns:w10="urn:schemas-microsoft-com:office:word" xmlns:w="http://schemas.openxmlformats.org/wordprocessingml/2006/main" xmlns:w14="http://schemas.microsoft.com/office/word/2010/wordml" xmlns:w15="http://schemas.microsoft.com/office/word/2012/wordml" xmlns:w16cid="http://schemas.microsoft.com/office/word/2016/wordml/cid" xmlns:w16se="http://schemas.microsoft.com/office/word/2015/wordml/symex" xmlns:wpg="http://schemas.microsoft.com/office/word/2010/wordprocessingGroup" xmlns:wpi="http://schemas.microsoft.com/office/word/2010/wordprocessingInk" xmlns:wne="http://schemas.microsoft.com/office/word/2006/wordml" xmlns:wps="http://schemas.microsoft.com/office/word/2010/wordprocessingShape" mc:Ignorable="w14 w15 w16se w16cid wp14">
+  <w:comment w:id="0" w:author="Michael Decker" w:date="2019-12-16T15:46:00Z" w:initials="MD">
+    <w:p>
+      <w:pPr>
+        <w:pStyle w:val="CommentText"/>
+      </w:pPr>
+      <w:r>
+        <w:rPr>
+          <w:rStyle w:val="CommentReference"/>
+        </w:rPr>
+        <w:annotationRef/>
+      </w:r>
+      <w:r>
+        <w:t xml:space="preserve">You don't need to say any of this.  At this point, less argumentative and more just the facts.  So, this first part should be called: Data Collection.  Then, describe the criteria used to select the repos, report data (as table) on those repos (e.g., where/url/loc/commits, domain).  This is similar to what you need (but can be more verbose) </w:t>
+      </w:r>
+      <w:hyperlink r:id="rId1" w:history="1">
+        <w:r>
+          <w:rPr>
+            <w:rStyle w:val="Hyperlink"/>
+          </w:rPr>
+          <w:t>http://www.cs.kent.edu/~jmaletic/papers/SCAM18.pdf</w:t>
+        </w:r>
+      </w:hyperlink>
+      <w:r>
+        <w:t>.</w:t>
+      </w:r>
+    </w:p>
+    <w:p>
+      <w:pPr>
+        <w:pStyle w:val="CommentText"/>
+      </w:pPr>
+    </w:p>
+  </w:comment>
+  <w:comment w:id="1" w:author="Michael Decker" w:date="2019-12-16T15:51:00Z" w:initials="MD">
+    <w:p>
+      <w:pPr>
+        <w:pStyle w:val="CommentText"/>
+      </w:pPr>
+      <w:r>
+        <w:rPr>
+          <w:rStyle w:val="CommentReference"/>
+        </w:rPr>
+        <w:annotationRef/>
+      </w:r>
+      <w:r>
+        <w:t>So, this is along the lines of some of the selection criteria.  But, would state along those lines.  After explaining the criteria, can state that the reasons for choosing.  Like generalizability.</w:t>
+      </w:r>
+      <w:r>
+        <w:br/>
+      </w:r>
+      <w:r>
+        <w:br/>
+        <w:t xml:space="preserve">Why </w:t>
+      </w:r>
+      <w:r>
+        <w:rPr>
+          <w:rFonts w:ascii="Times New Roman" w:hAnsi="Times New Roman" w:cs="Times New Roman"/>
+          <w:sz w:val="24"/>
+          <w:szCs w:val="24"/>
+        </w:rPr>
+        <w:t>C, C++, C# and Java</w:t>
+      </w:r>
+      <w:r>
+        <w:rPr>
+          <w:rFonts w:ascii="Times New Roman" w:hAnsi="Times New Roman" w:cs="Times New Roman"/>
+          <w:sz w:val="24"/>
+          <w:szCs w:val="24"/>
+        </w:rPr>
+        <w:t xml:space="preserve"> (because srcML supports), but as these are some of the most common languages… (although, this last part would be more in threats to validity section).</w:t>
+      </w:r>
+    </w:p>
+  </w:comment>
+  <w:comment w:id="2" w:author="Michael Decker" w:date="2019-12-16T15:55:00Z" w:initials="MD">
+    <w:p>
+      <w:pPr>
+        <w:pStyle w:val="CommentText"/>
+      </w:pPr>
+      <w:r>
+        <w:rPr>
+          <w:rStyle w:val="CommentReference"/>
+        </w:rPr>
+        <w:annotationRef/>
+      </w:r>
+      <w:r>
+        <w:t>This is a bit wordy getting to the point of using srcML.  srcML is used to automate the identification and retrieval of comments? Then explain srcML.</w:t>
+      </w:r>
+    </w:p>
+  </w:comment>
+  <w:comment w:id="3" w:author="Michael Decker" w:date="2019-12-16T15:55:00Z" w:initials="MD">
+    <w:p>
+      <w:pPr>
+        <w:pStyle w:val="CommentText"/>
+      </w:pPr>
+      <w:r>
+        <w:rPr>
+          <w:rStyle w:val="CommentReference"/>
+        </w:rPr>
+        <w:annotationRef/>
+      </w:r>
+      <w:r>
+        <w:t>Don't use scripts.  Source-code is the more appropriate term.</w:t>
+      </w:r>
+    </w:p>
+  </w:comment>
+  <w:comment w:id="4" w:author="Michael Decker" w:date="2019-12-16T15:56:00Z" w:initials="MD">
+    <w:p>
+      <w:pPr>
+        <w:pStyle w:val="CommentText"/>
+      </w:pPr>
+      <w:r>
+        <w:rPr>
+          <w:rStyle w:val="CommentReference"/>
+        </w:rPr>
+        <w:annotationRef/>
+      </w:r>
+      <w:r>
+        <w:t>You can expand more on this. And probably will need to.  Maybe will want srcML as its own section (coming before this) one.  There you can explain srcML in general, the format, the tool, XPath, XSLT, etc.  Then here talk about the specific XPath/XSLT, etc. used.</w:t>
+      </w:r>
+    </w:p>
+  </w:comment>
+  <w:comment w:id="5" w:author="Michael Decker" w:date="2019-12-16T15:57:00Z" w:initials="MD">
+    <w:p>
+      <w:pPr>
+        <w:pStyle w:val="CommentText"/>
+      </w:pPr>
+      <w:r>
+        <w:rPr>
+          <w:rStyle w:val="CommentReference"/>
+        </w:rPr>
+        <w:annotationRef/>
+      </w:r>
+      <w:r>
+        <w:t>"Of course potentially" is to conversational</w:t>
+      </w:r>
+      <w:r>
+        <w:br/>
+      </w:r>
+      <w:r>
+        <w:br/>
+        <w:t>Not sure I would call this manual verification yet.  Also, a lot of this is talking about things we have not been introduced to yet.  Focus only on how you collected the gold set.  At the beginning of the section, you can state that in this section you explain how the gold set was collected/obtained.   Here need detail on how you looked through each project.  What attributes you collected, how the data was stored</w:t>
+      </w:r>
+      <w:r>
+        <w:t xml:space="preserve"> (explain and have a figure</w:t>
+      </w:r>
+      <w:r>
+        <w:t>, discuss in terms of figure</w:t>
+      </w:r>
+      <w:r>
+        <w:t>)</w:t>
+      </w:r>
+      <w:r>
+        <w:t xml:space="preserve">, and specifically how you handled comments that had mixed code/documentation. </w:t>
+      </w:r>
+    </w:p>
+  </w:comment>
+  <w:comment w:id="6" w:author="Michael Decker" w:date="2019-12-16T16:02:00Z" w:initials="MD">
+    <w:p>
+      <w:pPr>
+        <w:pStyle w:val="CommentText"/>
+      </w:pPr>
+      <w:r>
+        <w:rPr>
+          <w:rStyle w:val="CommentReference"/>
+        </w:rPr>
+        <w:annotationRef/>
+      </w:r>
+      <w:r>
+        <w:t>File</w:t>
+      </w:r>
+      <w:r>
+        <w:t>name</w:t>
+      </w:r>
+      <w:r>
+        <w:t xml:space="preserve"> or path?</w:t>
+      </w:r>
+    </w:p>
+  </w:comment>
+  <w:comment w:id="7" w:author="Michael Decker" w:date="2019-12-16T16:02:00Z" w:initials="MD">
+    <w:p>
+      <w:pPr>
+        <w:pStyle w:val="CommentText"/>
+      </w:pPr>
+      <w:r>
+        <w:rPr>
+          <w:rStyle w:val="CommentReference"/>
+        </w:rPr>
+        <w:annotationRef/>
+      </w:r>
+      <w:r>
+        <w:t>???</w:t>
+      </w:r>
+      <w:r>
+        <w:t xml:space="preserve">, either way an example (probably </w:t>
+      </w:r>
+      <w:r>
+        <w:t>from</w:t>
+      </w:r>
+      <w:r>
+        <w:t xml:space="preserve"> the figure) I mention earlier.</w:t>
+      </w:r>
+    </w:p>
+  </w:comment>
+  <w:comment w:id="8" w:author="Michael Decker" w:date="2019-12-16T16:04:00Z" w:initials="MD">
+    <w:p>
+      <w:pPr>
+        <w:pStyle w:val="CommentText"/>
+      </w:pPr>
+      <w:r>
+        <w:rPr>
+          <w:rStyle w:val="CommentReference"/>
+        </w:rPr>
+        <w:annotationRef/>
+      </w:r>
+      <w:r>
+        <w:t>This needs explained more and needs to be exact on what was considered a standard term.</w:t>
+      </w:r>
+    </w:p>
+  </w:comment>
+  <w:comment w:id="9" w:author="Michael Decker" w:date="2019-12-16T16:05:00Z" w:initials="MD">
+    <w:p>
+      <w:pPr>
+        <w:pStyle w:val="CommentText"/>
+      </w:pPr>
+      <w:r>
+        <w:rPr>
+          <w:rStyle w:val="CommentReference"/>
+        </w:rPr>
+        <w:annotationRef/>
+      </w:r>
+      <w:r>
+        <w:t>Need to be precise on what was considered one or the other.</w:t>
+      </w:r>
+      <w:r>
+        <w:br/>
+      </w:r>
+      <w:r>
+        <w:br/>
+        <w:t>For example,  is it like a doxygen comment referencing the name, or what.  How are blocks handled again. Aren't they split.  You need to be very exact and detailed with this collection process.</w:t>
+      </w:r>
+      <w:r>
+        <w:br/>
+      </w:r>
+      <w:r>
+        <w:br/>
+        <w:t>Also, how long did this take?</w:t>
+      </w:r>
+    </w:p>
+  </w:comment>
+  <w:comment w:id="10" w:author="Michael Decker" w:date="2019-12-16T16:07:00Z" w:initials="MD">
+    <w:p>
+      <w:pPr>
+        <w:pStyle w:val="CommentText"/>
+      </w:pPr>
+      <w:r>
+        <w:rPr>
+          <w:rStyle w:val="CommentReference"/>
+        </w:rPr>
+        <w:annotationRef/>
+      </w:r>
+      <w:r>
+        <w:t xml:space="preserve">Having a methodology section may not work well in a thesis.  As I think the majority of these part should be separate chapters.  </w:t>
+      </w:r>
+      <w:r>
+        <w:t>An overview of the approach (with possibly a workflow diagram) would be nice though.  Not sure, where to put that.  Maybe intro, related work, methodology.  Discuss over view there and have diagram of work, and most of the different parts in each of those sections would then be a chapter.</w:t>
+      </w:r>
+      <w:r>
+        <w:br/>
+      </w:r>
+      <w:r>
+        <w:br/>
+      </w:r>
+      <w:r>
+        <w:t>This is the point that the next chapter should begin.  Scikit should not be used just this (don't use data frame and that terminology yet).  This section should discuss just how the frequencies are calculated and the motivation why.  Also, you tried several kinds.  Probably mention why others were not used or discarded.</w:t>
+      </w:r>
+      <w:r>
+        <w:br/>
+      </w:r>
+      <w:r>
+        <w:br/>
+        <w:t>Leave the discussion of the 500/500 for the experiment/machine learning part.  Too early to mention now.</w:t>
+      </w:r>
+    </w:p>
+    <w:p>
+      <w:pPr>
+        <w:pStyle w:val="CommentText"/>
+      </w:pPr>
+    </w:p>
+    <w:p>
+      <w:pPr>
+        <w:pStyle w:val="CommentText"/>
+      </w:pPr>
+      <w:r>
+        <w:t>Need an example of how frequency is counted on a block (and possibly) a line comment.  I especially would like to know how a block is utilized and how in the end do we treat each line of a block as a separate entry or ???</w:t>
+      </w:r>
+      <w:r>
+        <w:t>.  Also, report data on the corpus here as a whole.  What is the per project frequency,  are there differences between projects, are they similar.  Is the project average, similar to the comments we collected?</w:t>
+      </w:r>
+      <w:r>
+        <w:t xml:space="preserve">  With stuff like this, talk about the data.</w:t>
+      </w:r>
+    </w:p>
+  </w:comment>
+  <w:comment w:id="11" w:author="Michael Decker" w:date="2019-12-16T16:18:00Z" w:initials="MD">
+    <w:p>
+      <w:pPr>
+        <w:pStyle w:val="CommentText"/>
+      </w:pPr>
+      <w:r>
+        <w:rPr>
+          <w:rStyle w:val="CommentReference"/>
+        </w:rPr>
+        <w:annotationRef/>
+      </w:r>
+      <w:r>
+        <w:t>Need significantly more detail here.  How were the 500 of each selected from the complete corpus.  Explain stratified K-fold cross validation (use 10-fold, 5 is weird or at least for SE paper).  Can report the output of each fold in table and average, etc.  What is the result when best model selected and applied to rest of data (not 500/500).  Also,  you need precision/recall/f-measure, possibly accuracy.  You need to define how those are calculated as well.  You will need to talk about the resulting tree and discuss the results/implications.</w:t>
+      </w:r>
+      <w:bookmarkStart w:id="12" w:name="_GoBack"/>
+      <w:bookmarkEnd w:id="12"/>
+    </w:p>
+  </w:comment>
+</w:comments>
+</file>
+
+<file path=word/commentsExtended.xml><?xml version="1.0" encoding="utf-8"?>
+<w15:commentsEx xmlns:wpc="http://schemas.microsoft.com/office/word/2010/wordprocessingCanvas" xmlns:cx="http://schemas.microsoft.com/office/drawing/2014/chartex" xmlns:cx1="http://schemas.microsoft.com/office/drawing/2015/9/8/chartex" xmlns:cx2="http://schemas.microsoft.com/office/drawing/2015/10/21/chartex" xmlns:cx3="http://schemas.microsoft.com/office/drawing/2016/5/9/chartex" xmlns:cx4="http://schemas.microsoft.com/office/drawing/2016/5/10/chartex" xmlns:cx5="http://schemas.microsoft.com/office/drawing/2016/5/11/chartex" xmlns:cx6="http://schemas.microsoft.com/office/drawing/2016/5/12/chartex" xmlns:cx7="http://schemas.microsoft.com/office/drawing/2016/5/13/chartex" xmlns:cx8="http://schemas.microsoft.com/office/drawing/2016/5/14/chartex" xmlns:mc="http://schemas.openxmlformats.org/markup-compatibility/2006" xmlns:aink="http://schemas.microsoft.com/office/drawing/2016/ink" xmlns:am3d="http://schemas.microsoft.com/office/drawing/2017/model3d" xmlns:o="urn:schemas-microsoft-com:office:office" xmlns:r="http://schemas.openxmlformats.org/officeDocument/2006/relationships" xmlns:m="http://schemas.openxmlformats.org/officeDocument/2006/math" xmlns:v="urn:schemas-microsoft-com:vml" xmlns:wp14="http://schemas.microsoft.com/office/word/2010/wordprocessingDrawing" xmlns:wp="http://schemas.openxmlformats.org/drawingml/2006/wordprocessingDrawing" xmlns:w10="urn:schemas-microsoft-com:office:word" xmlns:w="http://schemas.openxmlformats.org/wordprocessingml/2006/main" xmlns:w14="http://schemas.microsoft.com/office/word/2010/wordml" xmlns:w15="http://schemas.microsoft.com/office/word/2012/wordml" xmlns:w16cid="http://schemas.microsoft.com/office/word/2016/wordml/cid" xmlns:w16se="http://schemas.microsoft.com/office/word/2015/wordml/symex" xmlns:wpg="http://schemas.microsoft.com/office/word/2010/wordprocessingGroup" xmlns:wpi="http://schemas.microsoft.com/office/word/2010/wordprocessingInk" xmlns:wne="http://schemas.microsoft.com/office/word/2006/wordml" xmlns:wps="http://schemas.microsoft.com/office/word/2010/wordprocessingShape" mc:Ignorable="w14 w15 w16se w16cid wp14">
+  <w15:commentEx w15:paraId="728AC302" w15:done="0"/>
+  <w15:commentEx w15:paraId="72B568ED" w15:done="0"/>
+  <w15:commentEx w15:paraId="1F5E06CC" w15:done="0"/>
+  <w15:commentEx w15:paraId="52A9EA3A" w15:done="0"/>
+  <w15:commentEx w15:paraId="10985DE3" w15:done="0"/>
+  <w15:commentEx w15:paraId="7F1BDF0E" w15:done="0"/>
+  <w15:commentEx w15:paraId="3EC41D70" w15:done="0"/>
+  <w15:commentEx w15:paraId="63C1587F" w15:done="0"/>
+  <w15:commentEx w15:paraId="40A45FB8" w15:done="0"/>
+  <w15:commentEx w15:paraId="3D9DAEF5" w15:done="0"/>
+  <w15:commentEx w15:paraId="6ED7BEDC" w15:done="0"/>
+  <w15:commentEx w15:paraId="572F9157" w15:done="0"/>
+</w15:commentsEx>
+</file>
+
+<file path=word/commentsIds.xml><?xml version="1.0" encoding="utf-8"?>
+<w16cid:commentsIds xmlns:wpc="http://schemas.microsoft.com/office/word/2010/wordprocessingCanvas" xmlns:cx="http://schemas.microsoft.com/office/drawing/2014/chartex" xmlns:cx1="http://schemas.microsoft.com/office/drawing/2015/9/8/chartex" xmlns:cx2="http://schemas.microsoft.com/office/drawing/2015/10/21/chartex" xmlns:cx3="http://schemas.microsoft.com/office/drawing/2016/5/9/chartex" xmlns:cx4="http://schemas.microsoft.com/office/drawing/2016/5/10/chartex" xmlns:cx5="http://schemas.microsoft.com/office/drawing/2016/5/11/chartex" xmlns:cx6="http://schemas.microsoft.com/office/drawing/2016/5/12/chartex" xmlns:cx7="http://schemas.microsoft.com/office/drawing/2016/5/13/chartex" xmlns:cx8="http://schemas.microsoft.com/office/drawing/2016/5/14/chartex" xmlns:mc="http://schemas.openxmlformats.org/markup-compatibility/2006" xmlns:aink="http://schemas.microsoft.com/office/drawing/2016/ink" xmlns:am3d="http://schemas.microsoft.com/office/drawing/2017/model3d" xmlns:o="urn:schemas-microsoft-com:office:office" xmlns:r="http://schemas.openxmlformats.org/officeDocument/2006/relationships" xmlns:m="http://schemas.openxmlformats.org/officeDocument/2006/math" xmlns:v="urn:schemas-microsoft-com:vml" xmlns:wp14="http://schemas.microsoft.com/office/word/2010/wordprocessingDrawing" xmlns:wp="http://schemas.openxmlformats.org/drawingml/2006/wordprocessingDrawing" xmlns:w10="urn:schemas-microsoft-com:office:word" xmlns:w="http://schemas.openxmlformats.org/wordprocessingml/2006/main" xmlns:w14="http://schemas.microsoft.com/office/word/2010/wordml" xmlns:w15="http://schemas.microsoft.com/office/word/2012/wordml" xmlns:w16cid="http://schemas.microsoft.com/office/word/2016/wordml/cid" xmlns:w16se="http://schemas.microsoft.com/office/word/2015/wordml/symex" xmlns:wpg="http://schemas.microsoft.com/office/word/2010/wordprocessingGroup" xmlns:wpi="http://schemas.microsoft.com/office/word/2010/wordprocessingInk" xmlns:wne="http://schemas.microsoft.com/office/word/2006/wordml" xmlns:wps="http://schemas.microsoft.com/office/word/2010/wordprocessingShape" mc:Ignorable="w14 w15 w16se w16cid wp14">
+  <w16cid:commentId w16cid:paraId="728AC302" w16cid:durableId="21A2255B"/>
+  <w16cid:commentId w16cid:paraId="72B568ED" w16cid:durableId="21A22682"/>
+  <w16cid:commentId w16cid:paraId="1F5E06CC" w16cid:durableId="21A22754"/>
+  <w16cid:commentId w16cid:paraId="52A9EA3A" w16cid:durableId="21A22787"/>
+  <w16cid:commentId w16cid:paraId="10985DE3" w16cid:durableId="21A227B3"/>
+  <w16cid:commentId w16cid:paraId="7F1BDF0E" w16cid:durableId="21A22801"/>
+  <w16cid:commentId w16cid:paraId="3EC41D70" w16cid:durableId="21A22908"/>
+  <w16cid:commentId w16cid:paraId="63C1587F" w16cid:durableId="21A2292F"/>
+  <w16cid:commentId w16cid:paraId="40A45FB8" w16cid:durableId="21A2297F"/>
+  <w16cid:commentId w16cid:paraId="3D9DAEF5" w16cid:durableId="21A229C3"/>
+  <w16cid:commentId w16cid:paraId="6ED7BEDC" w16cid:durableId="21A22A54"/>
+  <w16cid:commentId w16cid:paraId="572F9157" w16cid:durableId="21A22CDC"/>
+</w16cid:commentsIds>
+</file>
+
+<file path=word/people.xml><?xml version="1.0" encoding="utf-8"?>
+<w15:people xmlns:wpc="http://schemas.microsoft.com/office/word/2010/wordprocessingCanvas" xmlns:cx="http://schemas.microsoft.com/office/drawing/2014/chartex" xmlns:cx1="http://schemas.microsoft.com/office/drawing/2015/9/8/chartex" xmlns:cx2="http://schemas.microsoft.com/office/drawing/2015/10/21/chartex" xmlns:cx3="http://schemas.microsoft.com/office/drawing/2016/5/9/chartex" xmlns:cx4="http://schemas.microsoft.com/office/drawing/2016/5/10/chartex" xmlns:cx5="http://schemas.microsoft.com/office/drawing/2016/5/11/chartex" xmlns:cx6="http://schemas.microsoft.com/office/drawing/2016/5/12/chartex" xmlns:cx7="http://schemas.microsoft.com/office/drawing/2016/5/13/chartex" xmlns:cx8="http://schemas.microsoft.com/office/drawing/2016/5/14/chartex" xmlns:mc="http://schemas.openxmlformats.org/markup-compatibility/2006" xmlns:aink="http://schemas.microsoft.com/office/drawing/2016/ink" xmlns:am3d="http://schemas.microsoft.com/office/drawing/2017/model3d" xmlns:o="urn:schemas-microsoft-com:office:office" xmlns:r="http://schemas.openxmlformats.org/officeDocument/2006/relationships" xmlns:m="http://schemas.openxmlformats.org/officeDocument/2006/math" xmlns:v="urn:schemas-microsoft-com:vml" xmlns:wp14="http://schemas.microsoft.com/office/word/2010/wordprocessingDrawing" xmlns:wp="http://schemas.openxmlformats.org/drawingml/2006/wordprocessingDrawing" xmlns:w10="urn:schemas-microsoft-com:office:word" xmlns:w="http://schemas.openxmlformats.org/wordprocessingml/2006/main" xmlns:w14="http://schemas.microsoft.com/office/word/2010/wordml" xmlns:w15="http://schemas.microsoft.com/office/word/2012/wordml" xmlns:w16cid="http://schemas.microsoft.com/office/word/2016/wordml/cid" xmlns:w16se="http://schemas.microsoft.com/office/word/2015/wordml/symex" xmlns:wpg="http://schemas.microsoft.com/office/word/2010/wordprocessingGroup" xmlns:wpi="http://schemas.microsoft.com/office/word/2010/wordprocessingInk" xmlns:wne="http://schemas.microsoft.com/office/word/2006/wordml" xmlns:wps="http://schemas.microsoft.com/office/word/2010/wordprocessingShape" mc:Ignorable="w14 w15 w16se w16cid wp14">
+  <w15:person w15:author="Michael Decker">
+    <w15:presenceInfo w15:providerId="AD" w15:userId="S::mdecke@bgsu.edu::1ef9e404-2f64-4121-a12a-5bc2e1b1f801"/>
+  </w15:person>
+</w15:people>
 </file>
 
 <file path=word/styles.xml><?xml version="1.0" encoding="utf-8"?>
@@ -553,6 +1153,7 @@
     <w:lsdException w:name="HTML Sample" w:semiHidden="1" w:unhideWhenUsed="1"/>
     <w:lsdException w:name="HTML Typewriter" w:semiHidden="1" w:unhideWhenUsed="1"/>
     <w:lsdException w:name="HTML Variable" w:semiHidden="1" w:unhideWhenUsed="1"/>
+    <w:lsdException w:name="Normal Table" w:semiHidden="1" w:unhideWhenUsed="1"/>
     <w:lsdException w:name="annotation subject" w:semiHidden="1" w:unhideWhenUsed="1"/>
     <w:lsdException w:name="No List" w:semiHidden="1" w:unhideWhenUsed="1"/>
     <w:lsdException w:name="Outline List 1" w:semiHidden="1" w:unhideWhenUsed="1"/>
@@ -599,8 +1200,10 @@
     <w:lsdException w:name="Table Subtle 2" w:semiHidden="1" w:unhideWhenUsed="1"/>
     <w:lsdException w:name="Table Web 1" w:semiHidden="1" w:unhideWhenUsed="1"/>
     <w:lsdException w:name="Table Web 2" w:semiHidden="1" w:unhideWhenUsed="1"/>
+    <w:lsdException w:name="Table Web 3" w:semiHidden="1" w:unhideWhenUsed="1"/>
     <w:lsdException w:name="Balloon Text" w:semiHidden="1" w:unhideWhenUsed="1"/>
     <w:lsdException w:name="Table Grid" w:uiPriority="39"/>
+    <w:lsdException w:name="Table Theme" w:semiHidden="1" w:unhideWhenUsed="1"/>
     <w:lsdException w:name="Placeholder Text" w:semiHidden="1"/>
     <w:lsdException w:name="No Spacing" w:uiPriority="1" w:qFormat="1"/>
     <w:lsdException w:name="Light Shading" w:uiPriority="60"/>
@@ -829,6 +1432,7 @@
   <w:style w:type="character" w:default="1" w:styleId="DefaultParagraphFont">
     <w:name w:val="Default Paragraph Font"/>
     <w:uiPriority w:val="1"/>
+    <w:semiHidden/>
     <w:unhideWhenUsed/>
   </w:style>
   <w:style w:type="table" w:default="1" w:styleId="TableNormal">
@@ -851,6 +1455,127 @@
     <w:uiPriority w:val="99"/>
     <w:semiHidden/>
     <w:unhideWhenUsed/>
+  </w:style>
+  <w:style w:type="character" w:styleId="CommentReference">
+    <w:name w:val="annotation reference"/>
+    <w:basedOn w:val="DefaultParagraphFont"/>
+    <w:uiPriority w:val="99"/>
+    <w:semiHidden/>
+    <w:unhideWhenUsed/>
+    <w:rsid w:val="00891C61"/>
+    <w:rPr>
+      <w:sz w:val="16"/>
+      <w:szCs w:val="16"/>
+    </w:rPr>
+  </w:style>
+  <w:style w:type="paragraph" w:styleId="CommentText">
+    <w:name w:val="annotation text"/>
+    <w:basedOn w:val="Normal"/>
+    <w:link w:val="CommentTextChar"/>
+    <w:uiPriority w:val="99"/>
+    <w:semiHidden/>
+    <w:unhideWhenUsed/>
+    <w:rsid w:val="00891C61"/>
+    <w:pPr>
+      <w:spacing w:line="240" w:lineRule="auto"/>
+    </w:pPr>
+    <w:rPr>
+      <w:sz w:val="20"/>
+      <w:szCs w:val="20"/>
+    </w:rPr>
+  </w:style>
+  <w:style w:type="character" w:customStyle="1" w:styleId="CommentTextChar">
+    <w:name w:val="Comment Text Char"/>
+    <w:basedOn w:val="DefaultParagraphFont"/>
+    <w:link w:val="CommentText"/>
+    <w:uiPriority w:val="99"/>
+    <w:semiHidden/>
+    <w:rsid w:val="00891C61"/>
+    <w:rPr>
+      <w:sz w:val="20"/>
+      <w:szCs w:val="20"/>
+    </w:rPr>
+  </w:style>
+  <w:style w:type="paragraph" w:styleId="CommentSubject">
+    <w:name w:val="annotation subject"/>
+    <w:basedOn w:val="CommentText"/>
+    <w:next w:val="CommentText"/>
+    <w:link w:val="CommentSubjectChar"/>
+    <w:uiPriority w:val="99"/>
+    <w:semiHidden/>
+    <w:unhideWhenUsed/>
+    <w:rsid w:val="00891C61"/>
+    <w:rPr>
+      <w:b/>
+      <w:bCs/>
+    </w:rPr>
+  </w:style>
+  <w:style w:type="character" w:customStyle="1" w:styleId="CommentSubjectChar">
+    <w:name w:val="Comment Subject Char"/>
+    <w:basedOn w:val="CommentTextChar"/>
+    <w:link w:val="CommentSubject"/>
+    <w:uiPriority w:val="99"/>
+    <w:semiHidden/>
+    <w:rsid w:val="00891C61"/>
+    <w:rPr>
+      <w:b/>
+      <w:bCs/>
+      <w:sz w:val="20"/>
+      <w:szCs w:val="20"/>
+    </w:rPr>
+  </w:style>
+  <w:style w:type="paragraph" w:styleId="BalloonText">
+    <w:name w:val="Balloon Text"/>
+    <w:basedOn w:val="Normal"/>
+    <w:link w:val="BalloonTextChar"/>
+    <w:uiPriority w:val="99"/>
+    <w:semiHidden/>
+    <w:unhideWhenUsed/>
+    <w:rsid w:val="00891C61"/>
+    <w:pPr>
+      <w:spacing w:after="0" w:line="240" w:lineRule="auto"/>
+    </w:pPr>
+    <w:rPr>
+      <w:rFonts w:ascii="Times New Roman" w:hAnsi="Times New Roman" w:cs="Times New Roman"/>
+      <w:sz w:val="18"/>
+      <w:szCs w:val="18"/>
+    </w:rPr>
+  </w:style>
+  <w:style w:type="character" w:customStyle="1" w:styleId="BalloonTextChar">
+    <w:name w:val="Balloon Text Char"/>
+    <w:basedOn w:val="DefaultParagraphFont"/>
+    <w:link w:val="BalloonText"/>
+    <w:uiPriority w:val="99"/>
+    <w:semiHidden/>
+    <w:rsid w:val="00891C61"/>
+    <w:rPr>
+      <w:rFonts w:ascii="Times New Roman" w:hAnsi="Times New Roman" w:cs="Times New Roman"/>
+      <w:sz w:val="18"/>
+      <w:szCs w:val="18"/>
+    </w:rPr>
+  </w:style>
+  <w:style w:type="character" w:styleId="Hyperlink">
+    <w:name w:val="Hyperlink"/>
+    <w:basedOn w:val="DefaultParagraphFont"/>
+    <w:uiPriority w:val="99"/>
+    <w:unhideWhenUsed/>
+    <w:rsid w:val="00891C61"/>
+    <w:rPr>
+      <w:color w:val="0563C1" w:themeColor="hyperlink"/>
+      <w:u w:val="single"/>
+    </w:rPr>
+  </w:style>
+  <w:style w:type="character" w:styleId="UnresolvedMention">
+    <w:name w:val="Unresolved Mention"/>
+    <w:basedOn w:val="DefaultParagraphFont"/>
+    <w:uiPriority w:val="99"/>
+    <w:semiHidden/>
+    <w:unhideWhenUsed/>
+    <w:rsid w:val="00891C61"/>
+    <w:rPr>
+      <w:color w:val="605E5C"/>
+      <w:shd w:val="clear" w:color="auto" w:fill="E1DFDD"/>
+    </w:rPr>
   </w:style>
 </w:styles>
 </file>

</xml_diff>